<commit_message>
Finished lab1 in algorithims
</commit_message>
<xml_diff>
--- a/Algs/Solutions/Assignment 1/Alg1.docx
+++ b/Algs/Solutions/Assignment 1/Alg1.docx
@@ -22,6 +22,387 @@
           <w:szCs w:val="24"/>
           <w:u w:val="single"/>
         </w:rPr>
+        <w:t>R-1.1</w:t>
+      </w:r>
+    </w:p>
+    <w:p>
+      <w:pPr>
+        <w:rPr>
+          <w:rFonts w:ascii="TimesNewRoman" w:eastAsia="TimesNewRoman" w:cs="TimesNewRoman"/>
+          <w:b/>
+          <w:bCs/>
+          <w:sz w:val="24"/>
+          <w:szCs w:val="24"/>
+          <w:u w:val="single"/>
+        </w:rPr>
+      </w:pPr>
+      <w:r>
+        <w:rPr>
+          <w:rFonts w:ascii="TimesNewRoman" w:eastAsia="TimesNewRoman" w:cs="TimesNewRoman"/>
+          <w:b/>
+          <w:bCs/>
+          <w:noProof/>
+          <w:sz w:val="24"/>
+          <w:szCs w:val="24"/>
+          <w:u w:val="single"/>
+        </w:rPr>
+        <w:drawing>
+          <wp:inline distT="0" distB="0" distL="0" distR="0">
+            <wp:extent cx="2876550" cy="2714625"/>
+            <wp:effectExtent l="0" t="0" r="0" b="9525"/>
+            <wp:docPr id="1" name="Picture 1" descr="C:\Users\Walid\Desktop\MUM HomeWork\Algs\Solutions\Assignment 1\1.png"/>
+            <wp:cNvGraphicFramePr>
+              <a:graphicFrameLocks xmlns:a="http://schemas.openxmlformats.org/drawingml/2006/main" noChangeAspect="1"/>
+            </wp:cNvGraphicFramePr>
+            <a:graphic xmlns:a="http://schemas.openxmlformats.org/drawingml/2006/main">
+              <a:graphicData uri="http://schemas.openxmlformats.org/drawingml/2006/picture">
+                <pic:pic xmlns:pic="http://schemas.openxmlformats.org/drawingml/2006/picture">
+                  <pic:nvPicPr>
+                    <pic:cNvPr id="0" name="Picture 1" descr="C:\Users\Walid\Desktop\MUM HomeWork\Algs\Solutions\Assignment 1\1.png"/>
+                    <pic:cNvPicPr>
+                      <a:picLocks noChangeAspect="1" noChangeArrowheads="1"/>
+                    </pic:cNvPicPr>
+                  </pic:nvPicPr>
+                  <pic:blipFill>
+                    <a:blip r:embed="rId4">
+                      <a:extLst>
+                        <a:ext uri="{28A0092B-C50C-407E-A947-70E740481C1C}">
+                          <a14:useLocalDpi xmlns:a14="http://schemas.microsoft.com/office/drawing/2010/main" val="0"/>
+                        </a:ext>
+                      </a:extLst>
+                    </a:blip>
+                    <a:srcRect/>
+                    <a:stretch>
+                      <a:fillRect/>
+                    </a:stretch>
+                  </pic:blipFill>
+                  <pic:spPr bwMode="auto">
+                    <a:xfrm>
+                      <a:off x="0" y="0"/>
+                      <a:ext cx="2876550" cy="2714625"/>
+                    </a:xfrm>
+                    <a:prstGeom prst="rect">
+                      <a:avLst/>
+                    </a:prstGeom>
+                    <a:noFill/>
+                    <a:ln>
+                      <a:noFill/>
+                    </a:ln>
+                  </pic:spPr>
+                </pic:pic>
+              </a:graphicData>
+            </a:graphic>
+          </wp:inline>
+        </w:drawing>
+      </w:r>
+      <w:r>
+        <w:rPr>
+          <w:rFonts w:ascii="TimesNewRoman" w:eastAsia="TimesNewRoman" w:cs="TimesNewRoman"/>
+          <w:b/>
+          <w:bCs/>
+          <w:noProof/>
+          <w:sz w:val="24"/>
+          <w:szCs w:val="24"/>
+          <w:u w:val="single"/>
+        </w:rPr>
+        <w:t xml:space="preserve">  </w:t>
+      </w:r>
+      <w:r>
+        <w:rPr>
+          <w:rFonts w:ascii="TimesNewRoman" w:eastAsia="TimesNewRoman" w:cs="TimesNewRoman"/>
+          <w:b/>
+          <w:bCs/>
+          <w:noProof/>
+          <w:sz w:val="24"/>
+          <w:szCs w:val="24"/>
+          <w:u w:val="single"/>
+        </w:rPr>
+        <w:drawing>
+          <wp:inline distT="0" distB="0" distL="0" distR="0">
+            <wp:extent cx="2809875" cy="2714625"/>
+            <wp:effectExtent l="0" t="0" r="9525" b="9525"/>
+            <wp:docPr id="2" name="Picture 2" descr="C:\Users\Walid\Desktop\MUM HomeWork\Algs\Solutions\Assignment 1\2.png"/>
+            <wp:cNvGraphicFramePr>
+              <a:graphicFrameLocks xmlns:a="http://schemas.openxmlformats.org/drawingml/2006/main" noChangeAspect="1"/>
+            </wp:cNvGraphicFramePr>
+            <a:graphic xmlns:a="http://schemas.openxmlformats.org/drawingml/2006/main">
+              <a:graphicData uri="http://schemas.openxmlformats.org/drawingml/2006/picture">
+                <pic:pic xmlns:pic="http://schemas.openxmlformats.org/drawingml/2006/picture">
+                  <pic:nvPicPr>
+                    <pic:cNvPr id="0" name="Picture 2" descr="C:\Users\Walid\Desktop\MUM HomeWork\Algs\Solutions\Assignment 1\2.png"/>
+                    <pic:cNvPicPr>
+                      <a:picLocks noChangeAspect="1" noChangeArrowheads="1"/>
+                    </pic:cNvPicPr>
+                  </pic:nvPicPr>
+                  <pic:blipFill>
+                    <a:blip r:embed="rId5">
+                      <a:extLst>
+                        <a:ext uri="{28A0092B-C50C-407E-A947-70E740481C1C}">
+                          <a14:useLocalDpi xmlns:a14="http://schemas.microsoft.com/office/drawing/2010/main" val="0"/>
+                        </a:ext>
+                      </a:extLst>
+                    </a:blip>
+                    <a:srcRect/>
+                    <a:stretch>
+                      <a:fillRect/>
+                    </a:stretch>
+                  </pic:blipFill>
+                  <pic:spPr bwMode="auto">
+                    <a:xfrm>
+                      <a:off x="0" y="0"/>
+                      <a:ext cx="2809875" cy="2714625"/>
+                    </a:xfrm>
+                    <a:prstGeom prst="rect">
+                      <a:avLst/>
+                    </a:prstGeom>
+                    <a:noFill/>
+                    <a:ln>
+                      <a:noFill/>
+                    </a:ln>
+                  </pic:spPr>
+                </pic:pic>
+              </a:graphicData>
+            </a:graphic>
+          </wp:inline>
+        </w:drawing>
+      </w:r>
+    </w:p>
+    <w:p>
+      <w:pPr>
+        <w:rPr>
+          <w:rFonts w:ascii="TimesNewRoman" w:eastAsia="TimesNewRoman" w:cs="TimesNewRoman"/>
+          <w:b/>
+          <w:bCs/>
+          <w:sz w:val="24"/>
+          <w:szCs w:val="24"/>
+          <w:u w:val="single"/>
+        </w:rPr>
+      </w:pPr>
+      <w:r>
+        <w:rPr>
+          <w:rFonts w:ascii="TimesNewRoman" w:eastAsia="TimesNewRoman" w:cs="TimesNewRoman"/>
+          <w:b/>
+          <w:bCs/>
+          <w:noProof/>
+          <w:sz w:val="24"/>
+          <w:szCs w:val="24"/>
+          <w:u w:val="single"/>
+        </w:rPr>
+        <w:drawing>
+          <wp:inline distT="0" distB="0" distL="0" distR="0">
+            <wp:extent cx="2838450" cy="2867025"/>
+            <wp:effectExtent l="0" t="0" r="0" b="9525"/>
+            <wp:docPr id="3" name="Picture 3" descr="C:\Users\Walid\Desktop\MUM HomeWork\Algs\Solutions\Assignment 1\3.png"/>
+            <wp:cNvGraphicFramePr>
+              <a:graphicFrameLocks xmlns:a="http://schemas.openxmlformats.org/drawingml/2006/main" noChangeAspect="1"/>
+            </wp:cNvGraphicFramePr>
+            <a:graphic xmlns:a="http://schemas.openxmlformats.org/drawingml/2006/main">
+              <a:graphicData uri="http://schemas.openxmlformats.org/drawingml/2006/picture">
+                <pic:pic xmlns:pic="http://schemas.openxmlformats.org/drawingml/2006/picture">
+                  <pic:nvPicPr>
+                    <pic:cNvPr id="0" name="Picture 3" descr="C:\Users\Walid\Desktop\MUM HomeWork\Algs\Solutions\Assignment 1\3.png"/>
+                    <pic:cNvPicPr>
+                      <a:picLocks noChangeAspect="1" noChangeArrowheads="1"/>
+                    </pic:cNvPicPr>
+                  </pic:nvPicPr>
+                  <pic:blipFill>
+                    <a:blip r:embed="rId6">
+                      <a:extLst>
+                        <a:ext uri="{28A0092B-C50C-407E-A947-70E740481C1C}">
+                          <a14:useLocalDpi xmlns:a14="http://schemas.microsoft.com/office/drawing/2010/main" val="0"/>
+                        </a:ext>
+                      </a:extLst>
+                    </a:blip>
+                    <a:srcRect/>
+                    <a:stretch>
+                      <a:fillRect/>
+                    </a:stretch>
+                  </pic:blipFill>
+                  <pic:spPr bwMode="auto">
+                    <a:xfrm>
+                      <a:off x="0" y="0"/>
+                      <a:ext cx="2838450" cy="2867025"/>
+                    </a:xfrm>
+                    <a:prstGeom prst="rect">
+                      <a:avLst/>
+                    </a:prstGeom>
+                    <a:noFill/>
+                    <a:ln>
+                      <a:noFill/>
+                    </a:ln>
+                  </pic:spPr>
+                </pic:pic>
+              </a:graphicData>
+            </a:graphic>
+          </wp:inline>
+        </w:drawing>
+      </w:r>
+      <w:r>
+        <w:rPr>
+          <w:rFonts w:ascii="TimesNewRoman" w:eastAsia="TimesNewRoman" w:cs="TimesNewRoman"/>
+          <w:b/>
+          <w:bCs/>
+          <w:noProof/>
+          <w:sz w:val="24"/>
+          <w:szCs w:val="24"/>
+          <w:u w:val="single"/>
+        </w:rPr>
+        <w:t xml:space="preserve">   </w:t>
+      </w:r>
+      <w:r>
+        <w:rPr>
+          <w:rFonts w:ascii="TimesNewRoman" w:eastAsia="TimesNewRoman" w:cs="TimesNewRoman"/>
+          <w:b/>
+          <w:bCs/>
+          <w:noProof/>
+          <w:sz w:val="24"/>
+          <w:szCs w:val="24"/>
+          <w:u w:val="single"/>
+        </w:rPr>
+        <w:drawing>
+          <wp:inline distT="0" distB="0" distL="0" distR="0">
+            <wp:extent cx="2771775" cy="2857500"/>
+            <wp:effectExtent l="0" t="0" r="9525" b="0"/>
+            <wp:docPr id="4" name="Picture 4" descr="C:\Users\Walid\Desktop\MUM HomeWork\Algs\Solutions\Assignment 1\4.png"/>
+            <wp:cNvGraphicFramePr>
+              <a:graphicFrameLocks xmlns:a="http://schemas.openxmlformats.org/drawingml/2006/main" noChangeAspect="1"/>
+            </wp:cNvGraphicFramePr>
+            <a:graphic xmlns:a="http://schemas.openxmlformats.org/drawingml/2006/main">
+              <a:graphicData uri="http://schemas.openxmlformats.org/drawingml/2006/picture">
+                <pic:pic xmlns:pic="http://schemas.openxmlformats.org/drawingml/2006/picture">
+                  <pic:nvPicPr>
+                    <pic:cNvPr id="0" name="Picture 4" descr="C:\Users\Walid\Desktop\MUM HomeWork\Algs\Solutions\Assignment 1\4.png"/>
+                    <pic:cNvPicPr>
+                      <a:picLocks noChangeAspect="1" noChangeArrowheads="1"/>
+                    </pic:cNvPicPr>
+                  </pic:nvPicPr>
+                  <pic:blipFill>
+                    <a:blip r:embed="rId7">
+                      <a:extLst>
+                        <a:ext uri="{28A0092B-C50C-407E-A947-70E740481C1C}">
+                          <a14:useLocalDpi xmlns:a14="http://schemas.microsoft.com/office/drawing/2010/main" val="0"/>
+                        </a:ext>
+                      </a:extLst>
+                    </a:blip>
+                    <a:srcRect/>
+                    <a:stretch>
+                      <a:fillRect/>
+                    </a:stretch>
+                  </pic:blipFill>
+                  <pic:spPr bwMode="auto">
+                    <a:xfrm>
+                      <a:off x="0" y="0"/>
+                      <a:ext cx="2771775" cy="2857500"/>
+                    </a:xfrm>
+                    <a:prstGeom prst="rect">
+                      <a:avLst/>
+                    </a:prstGeom>
+                    <a:noFill/>
+                    <a:ln>
+                      <a:noFill/>
+                    </a:ln>
+                  </pic:spPr>
+                </pic:pic>
+              </a:graphicData>
+            </a:graphic>
+          </wp:inline>
+        </w:drawing>
+      </w:r>
+    </w:p>
+    <w:p>
+      <w:pPr>
+        <w:rPr>
+          <w:rFonts w:ascii="TimesNewRoman" w:eastAsia="TimesNewRoman" w:cs="TimesNewRoman"/>
+          <w:b/>
+          <w:bCs/>
+          <w:sz w:val="24"/>
+          <w:szCs w:val="24"/>
+          <w:u w:val="single"/>
+        </w:rPr>
+      </w:pPr>
+      <w:r>
+        <w:rPr>
+          <w:rFonts w:ascii="TimesNewRoman" w:eastAsia="TimesNewRoman" w:cs="TimesNewRoman"/>
+          <w:b/>
+          <w:bCs/>
+          <w:noProof/>
+          <w:sz w:val="24"/>
+          <w:szCs w:val="24"/>
+          <w:u w:val="single"/>
+        </w:rPr>
+        <w:lastRenderedPageBreak/>
+        <w:drawing>
+          <wp:inline distT="0" distB="0" distL="0" distR="0">
+            <wp:extent cx="2867025" cy="2867025"/>
+            <wp:effectExtent l="0" t="0" r="9525" b="9525"/>
+            <wp:docPr id="5" name="Picture 5" descr="C:\Users\Walid\Desktop\MUM HomeWork\Algs\Solutions\Assignment 1\5.png"/>
+            <wp:cNvGraphicFramePr>
+              <a:graphicFrameLocks xmlns:a="http://schemas.openxmlformats.org/drawingml/2006/main" noChangeAspect="1"/>
+            </wp:cNvGraphicFramePr>
+            <a:graphic xmlns:a="http://schemas.openxmlformats.org/drawingml/2006/main">
+              <a:graphicData uri="http://schemas.openxmlformats.org/drawingml/2006/picture">
+                <pic:pic xmlns:pic="http://schemas.openxmlformats.org/drawingml/2006/picture">
+                  <pic:nvPicPr>
+                    <pic:cNvPr id="0" name="Picture 5" descr="C:\Users\Walid\Desktop\MUM HomeWork\Algs\Solutions\Assignment 1\5.png"/>
+                    <pic:cNvPicPr>
+                      <a:picLocks noChangeAspect="1" noChangeArrowheads="1"/>
+                    </pic:cNvPicPr>
+                  </pic:nvPicPr>
+                  <pic:blipFill>
+                    <a:blip r:embed="rId8">
+                      <a:extLst>
+                        <a:ext uri="{28A0092B-C50C-407E-A947-70E740481C1C}">
+                          <a14:useLocalDpi xmlns:a14="http://schemas.microsoft.com/office/drawing/2010/main" val="0"/>
+                        </a:ext>
+                      </a:extLst>
+                    </a:blip>
+                    <a:srcRect/>
+                    <a:stretch>
+                      <a:fillRect/>
+                    </a:stretch>
+                  </pic:blipFill>
+                  <pic:spPr bwMode="auto">
+                    <a:xfrm>
+                      <a:off x="0" y="0"/>
+                      <a:ext cx="2867025" cy="2867025"/>
+                    </a:xfrm>
+                    <a:prstGeom prst="rect">
+                      <a:avLst/>
+                    </a:prstGeom>
+                    <a:noFill/>
+                    <a:ln>
+                      <a:noFill/>
+                    </a:ln>
+                  </pic:spPr>
+                </pic:pic>
+              </a:graphicData>
+            </a:graphic>
+          </wp:inline>
+        </w:drawing>
+      </w:r>
+      <w:bookmarkStart w:id="0" w:name="_GoBack"/>
+      <w:bookmarkEnd w:id="0"/>
+    </w:p>
+    <w:p>
+      <w:pPr>
+        <w:rPr>
+          <w:rFonts w:ascii="TimesNewRoman" w:eastAsia="TimesNewRoman" w:cs="TimesNewRoman"/>
+          <w:b/>
+          <w:bCs/>
+          <w:sz w:val="24"/>
+          <w:szCs w:val="24"/>
+          <w:u w:val="single"/>
+        </w:rPr>
+      </w:pPr>
+      <w:r>
+        <w:rPr>
+          <w:rFonts w:ascii="TimesNewRoman" w:eastAsia="TimesNewRoman" w:cs="TimesNewRoman"/>
+          <w:b/>
+          <w:bCs/>
+          <w:sz w:val="24"/>
+          <w:szCs w:val="24"/>
+          <w:u w:val="single"/>
+        </w:rPr>
         <w:t>R-1.2</w:t>
       </w:r>
     </w:p>
@@ -468,6 +849,7 @@
           <w:sz w:val="32"/>
           <w:szCs w:val="32"/>
         </w:rPr>
+        <w:lastRenderedPageBreak/>
         <w:t>5n</w:t>
       </w:r>
     </w:p>
@@ -630,7 +1012,6 @@
           <w:szCs w:val="24"/>
           <w:u w:val="single"/>
         </w:rPr>
-        <w:lastRenderedPageBreak/>
         <w:t>R-1.10</w:t>
       </w:r>
     </w:p>
@@ -672,15 +1053,7 @@
           <w:sz w:val="24"/>
           <w:szCs w:val="24"/>
         </w:rPr>
-        <w:t>n)</w:t>
-      </w:r>
-      <w:r>
-        <w:rPr>
-          <w:rFonts w:ascii="TimesNewRoman" w:eastAsia="TimesNewRoman" w:hAnsi="TimesNewRoman,Bold" w:cs="TimesNewRoman"/>
-          <w:sz w:val="24"/>
-          <w:szCs w:val="24"/>
-        </w:rPr>
-        <w:t xml:space="preserve"> </w:t>
+        <w:t xml:space="preserve">n) </w:t>
       </w:r>
     </w:p>
     <w:p>
@@ -727,15 +1100,7 @@
           <w:sz w:val="24"/>
           <w:szCs w:val="24"/>
         </w:rPr>
-        <w:t xml:space="preserve"> 0</w:t>
-      </w:r>
-      <w:r>
-        <w:rPr>
-          <w:rFonts w:ascii="TimesNewRoman" w:eastAsia="TimesNewRoman" w:hAnsi="TimesNewRoman,Bold" w:cs="TimesNewRoman"/>
-          <w:sz w:val="24"/>
-          <w:szCs w:val="24"/>
-        </w:rPr>
-        <w:t xml:space="preserve">  </w:t>
+        <w:t xml:space="preserve"> 0  </w:t>
       </w:r>
       <w:r>
         <w:rPr>
@@ -1807,7 +2172,7 @@
           <w:sz w:val="24"/>
           <w:szCs w:val="24"/>
         </w:rPr>
-        <w:t>5</w:t>
+        <w:t xml:space="preserve">5 </w:t>
       </w:r>
       <w:r>
         <w:rPr>
@@ -1815,53 +2180,43 @@
           <w:sz w:val="24"/>
           <w:szCs w:val="24"/>
         </w:rPr>
-        <w:t xml:space="preserve"> </w:t>
-      </w:r>
+        <w:t xml:space="preserve">runs in </w:t>
+      </w:r>
+      <w:proofErr w:type="gramStart"/>
       <w:r>
         <w:rPr>
           <w:rFonts w:asciiTheme="minorBidi" w:eastAsia="TimesNewRoman" w:hAnsiTheme="minorBidi"/>
           <w:sz w:val="24"/>
           <w:szCs w:val="24"/>
         </w:rPr>
-        <w:t xml:space="preserve">runs in </w:t>
-      </w:r>
-      <w:proofErr w:type="gramStart"/>
+        <w:t>O(</w:t>
+      </w:r>
+      <w:proofErr w:type="gramEnd"/>
       <w:r>
         <w:rPr>
           <w:rFonts w:asciiTheme="minorBidi" w:eastAsia="TimesNewRoman" w:hAnsiTheme="minorBidi"/>
           <w:sz w:val="24"/>
           <w:szCs w:val="24"/>
         </w:rPr>
-        <w:t>O(</w:t>
-      </w:r>
-      <w:proofErr w:type="gramEnd"/>
+        <w:t>n</w:t>
+      </w:r>
       <w:r>
         <w:rPr>
           <w:rFonts w:asciiTheme="minorBidi" w:eastAsia="TimesNewRoman" w:hAnsiTheme="minorBidi"/>
-          <w:sz w:val="24"/>
-          <w:szCs w:val="24"/>
-        </w:rPr>
-        <w:t>n</w:t>
+          <w:sz w:val="32"/>
+          <w:szCs w:val="32"/>
+          <w:vertAlign w:val="superscript"/>
+        </w:rPr>
+        <w:t>4</w:t>
       </w:r>
       <w:r>
         <w:rPr>
           <w:rFonts w:asciiTheme="minorBidi" w:eastAsia="TimesNewRoman" w:hAnsiTheme="minorBidi"/>
-          <w:sz w:val="32"/>
-          <w:szCs w:val="32"/>
-          <w:vertAlign w:val="superscript"/>
-        </w:rPr>
-        <w:t>4</w:t>
-      </w:r>
-      <w:r>
-        <w:rPr>
-          <w:rFonts w:asciiTheme="minorBidi" w:eastAsia="TimesNewRoman" w:hAnsiTheme="minorBidi"/>
           <w:sz w:val="24"/>
           <w:szCs w:val="24"/>
         </w:rPr>
         <w:t>) time</w:t>
       </w:r>
-      <w:bookmarkStart w:id="0" w:name="_GoBack"/>
-      <w:bookmarkEnd w:id="0"/>
     </w:p>
     <w:p>
       <w:pPr>

</xml_diff>

<commit_message>
Added solutions for first 5 algorithms assignments
</commit_message>
<xml_diff>
--- a/Algs/Solutions/Assignment 1/Alg1.docx
+++ b/Algs/Solutions/Assignment 1/Alg1.docx
@@ -5,6 +5,33 @@
     <w:p>
       <w:pPr>
         <w:rPr>
+          <w:rFonts w:asciiTheme="minorBidi" w:eastAsia="TimesNewRoman" w:hAnsiTheme="minorBidi"/>
+          <w:sz w:val="24"/>
+          <w:szCs w:val="24"/>
+        </w:rPr>
+      </w:pPr>
+      <w:r>
+        <w:rPr>
+          <w:rFonts w:asciiTheme="minorBidi" w:eastAsia="TimesNewRoman" w:hAnsiTheme="minorBidi"/>
+          <w:b/>
+          <w:bCs/>
+          <w:sz w:val="24"/>
+          <w:szCs w:val="24"/>
+        </w:rPr>
+        <w:t>Name:</w:t>
+      </w:r>
+      <w:r>
+        <w:rPr>
+          <w:rFonts w:asciiTheme="minorBidi" w:eastAsia="TimesNewRoman" w:hAnsiTheme="minorBidi"/>
+          <w:sz w:val="24"/>
+          <w:szCs w:val="24"/>
+        </w:rPr>
+        <w:t xml:space="preserve"> Walid Sultan Aly Ahmed</w:t>
+      </w:r>
+    </w:p>
+    <w:p>
+      <w:pPr>
+        <w:rPr>
           <w:rFonts w:ascii="TimesNewRoman" w:eastAsia="TimesNewRoman" w:cs="TimesNewRoman"/>
           <w:b/>
           <w:bCs/>
@@ -48,9 +75,9 @@
         </w:rPr>
         <w:drawing>
           <wp:inline distT="0" distB="0" distL="0" distR="0">
-            <wp:extent cx="2876550" cy="2714625"/>
-            <wp:effectExtent l="0" t="0" r="0" b="9525"/>
-            <wp:docPr id="1" name="Picture 1" descr="C:\Users\Walid\Desktop\MUM HomeWork\Algs\Solutions\Assignment 1\1.png"/>
+            <wp:extent cx="2738120" cy="2541319"/>
+            <wp:effectExtent l="0" t="0" r="5080" b="0"/>
+            <wp:docPr id="6" name="Picture 6" descr="C:\Users\Walid\Desktop\MUM HomeWork\Algs\Solutions\Assignment 1\1.png"/>
             <wp:cNvGraphicFramePr>
               <a:graphicFrameLocks xmlns:a="http://schemas.openxmlformats.org/drawingml/2006/main" noChangeAspect="1"/>
             </wp:cNvGraphicFramePr>
@@ -79,7 +106,7 @@
                   <pic:spPr bwMode="auto">
                     <a:xfrm>
                       <a:off x="0" y="0"/>
-                      <a:ext cx="2876550" cy="2714625"/>
+                      <a:ext cx="2751561" cy="2553794"/>
                     </a:xfrm>
                     <a:prstGeom prst="rect">
                       <a:avLst/>
@@ -119,8 +146,8 @@
         </w:rPr>
         <w:drawing>
           <wp:inline distT="0" distB="0" distL="0" distR="0">
-            <wp:extent cx="2809875" cy="2714625"/>
-            <wp:effectExtent l="0" t="0" r="9525" b="9525"/>
+            <wp:extent cx="2809875" cy="2541320"/>
+            <wp:effectExtent l="0" t="0" r="0" b="0"/>
             <wp:docPr id="2" name="Picture 2" descr="C:\Users\Walid\Desktop\MUM HomeWork\Algs\Solutions\Assignment 1\2.png"/>
             <wp:cNvGraphicFramePr>
               <a:graphicFrameLocks xmlns:a="http://schemas.openxmlformats.org/drawingml/2006/main" noChangeAspect="1"/>
@@ -150,7 +177,7 @@
                   <pic:spPr bwMode="auto">
                     <a:xfrm>
                       <a:off x="0" y="0"/>
-                      <a:ext cx="2809875" cy="2714625"/>
+                      <a:ext cx="2811855" cy="2543111"/>
                     </a:xfrm>
                     <a:prstGeom prst="rect">
                       <a:avLst/>
@@ -190,8 +217,8 @@
         </w:rPr>
         <w:drawing>
           <wp:inline distT="0" distB="0" distL="0" distR="0">
-            <wp:extent cx="2838450" cy="2867025"/>
-            <wp:effectExtent l="0" t="0" r="0" b="9525"/>
+            <wp:extent cx="2696845" cy="2314144"/>
+            <wp:effectExtent l="0" t="0" r="8255" b="0"/>
             <wp:docPr id="3" name="Picture 3" descr="C:\Users\Walid\Desktop\MUM HomeWork\Algs\Solutions\Assignment 1\3.png"/>
             <wp:cNvGraphicFramePr>
               <a:graphicFrameLocks xmlns:a="http://schemas.openxmlformats.org/drawingml/2006/main" noChangeAspect="1"/>
@@ -221,7 +248,7 @@
                   <pic:spPr bwMode="auto">
                     <a:xfrm>
                       <a:off x="0" y="0"/>
-                      <a:ext cx="2838450" cy="2867025"/>
+                      <a:ext cx="2709636" cy="2325120"/>
                     </a:xfrm>
                     <a:prstGeom prst="rect">
                       <a:avLst/>
@@ -261,8 +288,8 @@
         </w:rPr>
         <w:drawing>
           <wp:inline distT="0" distB="0" distL="0" distR="0">
-            <wp:extent cx="2771775" cy="2857500"/>
-            <wp:effectExtent l="0" t="0" r="9525" b="0"/>
+            <wp:extent cx="2771439" cy="2314575"/>
+            <wp:effectExtent l="0" t="0" r="0" b="0"/>
             <wp:docPr id="4" name="Picture 4" descr="C:\Users\Walid\Desktop\MUM HomeWork\Algs\Solutions\Assignment 1\4.png"/>
             <wp:cNvGraphicFramePr>
               <a:graphicFrameLocks xmlns:a="http://schemas.openxmlformats.org/drawingml/2006/main" noChangeAspect="1"/>
@@ -292,7 +319,7 @@
                   <pic:spPr bwMode="auto">
                     <a:xfrm>
                       <a:off x="0" y="0"/>
-                      <a:ext cx="2771775" cy="2857500"/>
+                      <a:ext cx="2781377" cy="2322875"/>
                     </a:xfrm>
                     <a:prstGeom prst="rect">
                       <a:avLst/>
@@ -330,11 +357,10 @@
           <w:szCs w:val="24"/>
           <w:u w:val="single"/>
         </w:rPr>
-        <w:lastRenderedPageBreak/>
         <w:drawing>
           <wp:inline distT="0" distB="0" distL="0" distR="0">
-            <wp:extent cx="2867025" cy="2867025"/>
-            <wp:effectExtent l="0" t="0" r="9525" b="9525"/>
+            <wp:extent cx="2696845" cy="2303393"/>
+            <wp:effectExtent l="0" t="0" r="8255" b="1905"/>
             <wp:docPr id="5" name="Picture 5" descr="C:\Users\Walid\Desktop\MUM HomeWork\Algs\Solutions\Assignment 1\5.png"/>
             <wp:cNvGraphicFramePr>
               <a:graphicFrameLocks xmlns:a="http://schemas.openxmlformats.org/drawingml/2006/main" noChangeAspect="1"/>
@@ -364,7 +390,7 @@
                   <pic:spPr bwMode="auto">
                     <a:xfrm>
                       <a:off x="0" y="0"/>
-                      <a:ext cx="2867025" cy="2867025"/>
+                      <a:ext cx="2710897" cy="2315395"/>
                     </a:xfrm>
                     <a:prstGeom prst="rect">
                       <a:avLst/>
@@ -380,8 +406,6 @@
           </wp:inline>
         </w:drawing>
       </w:r>
-      <w:bookmarkStart w:id="0" w:name="_GoBack"/>
-      <w:bookmarkEnd w:id="0"/>
     </w:p>
     <w:p>
       <w:pPr>
@@ -403,6 +427,7 @@
           <w:szCs w:val="24"/>
           <w:u w:val="single"/>
         </w:rPr>
+        <w:lastRenderedPageBreak/>
         <w:t>R-1.2</w:t>
       </w:r>
     </w:p>
@@ -726,6 +751,33 @@
           <w:rFonts w:ascii="TimesNewRoman" w:eastAsia="TimesNewRoman" w:cs="TimesNewRoman"/>
           <w:sz w:val="32"/>
           <w:szCs w:val="32"/>
+          <w:vertAlign w:val="superscript"/>
+        </w:rPr>
+      </w:pPr>
+      <w:r>
+        <w:rPr>
+          <w:rFonts w:ascii="TimesNewRoman" w:eastAsia="TimesNewRoman" w:cs="TimesNewRoman"/>
+          <w:sz w:val="32"/>
+          <w:szCs w:val="32"/>
+        </w:rPr>
+        <w:t>4</w:t>
+      </w:r>
+      <w:r>
+        <w:rPr>
+          <w:rFonts w:ascii="TimesNewRoman" w:eastAsia="TimesNewRoman" w:cs="TimesNewRoman"/>
+          <w:sz w:val="32"/>
+          <w:szCs w:val="32"/>
+          <w:vertAlign w:val="superscript"/>
+        </w:rPr>
+        <w:t>log n</w:t>
+      </w:r>
+    </w:p>
+    <w:p>
+      <w:pPr>
+        <w:rPr>
+          <w:rFonts w:ascii="TimesNewRoman" w:eastAsia="TimesNewRoman" w:cs="TimesNewRoman"/>
+          <w:sz w:val="32"/>
+          <w:szCs w:val="32"/>
         </w:rPr>
       </w:pPr>
       <w:r>
@@ -787,16 +839,61 @@
           <w:rFonts w:ascii="TimesNewRoman" w:eastAsia="TimesNewRoman" w:cs="TimesNewRoman"/>
           <w:sz w:val="32"/>
           <w:szCs w:val="32"/>
+        </w:rPr>
+      </w:pPr>
+      <w:proofErr w:type="gramStart"/>
+      <w:r>
+        <w:rPr>
+          <w:rFonts w:ascii="TimesNewRoman" w:eastAsia="TimesNewRoman" w:cs="TimesNewRoman"/>
+          <w:sz w:val="32"/>
+          <w:szCs w:val="32"/>
+        </w:rPr>
+        <w:t>n</w:t>
+      </w:r>
+      <w:proofErr w:type="gramEnd"/>
+      <w:r>
+        <w:rPr>
+          <w:rFonts w:ascii="TimesNewRoman" w:eastAsia="TimesNewRoman" w:cs="TimesNewRoman"/>
+          <w:sz w:val="32"/>
+          <w:szCs w:val="32"/>
+        </w:rPr>
+        <w:t xml:space="preserve"> log n</w:t>
+      </w:r>
+    </w:p>
+    <w:p>
+      <w:pPr>
+        <w:rPr>
+          <w:rFonts w:ascii="TimesNewRoman" w:eastAsia="TimesNewRoman" w:cs="TimesNewRoman"/>
+          <w:sz w:val="32"/>
+          <w:szCs w:val="32"/>
+        </w:rPr>
+      </w:pPr>
+      <w:r>
+        <w:rPr>
+          <w:rFonts w:ascii="TimesNewRoman" w:eastAsia="TimesNewRoman" w:cs="TimesNewRoman"/>
+          <w:sz w:val="32"/>
+          <w:szCs w:val="32"/>
+        </w:rPr>
+        <w:t>5n</w:t>
+      </w:r>
+    </w:p>
+    <w:p>
+      <w:pPr>
+        <w:rPr>
+          <w:rFonts w:ascii="TimesNewRoman" w:eastAsia="TimesNewRoman" w:cs="TimesNewRoman"/>
+          <w:sz w:val="32"/>
+          <w:szCs w:val="32"/>
           <w:vertAlign w:val="superscript"/>
         </w:rPr>
       </w:pPr>
-      <w:r>
-        <w:rPr>
-          <w:rFonts w:ascii="TimesNewRoman" w:eastAsia="TimesNewRoman" w:cs="TimesNewRoman"/>
-          <w:sz w:val="32"/>
-          <w:szCs w:val="32"/>
-        </w:rPr>
-        <w:t>4</w:t>
+      <w:proofErr w:type="gramStart"/>
+      <w:r>
+        <w:rPr>
+          <w:rFonts w:ascii="TimesNewRoman" w:eastAsia="TimesNewRoman" w:cs="TimesNewRoman"/>
+          <w:sz w:val="32"/>
+          <w:szCs w:val="32"/>
+        </w:rPr>
+        <w:t>n</w:t>
       </w:r>
       <w:r>
         <w:rPr>
@@ -805,8 +902,9 @@
           <w:szCs w:val="32"/>
           <w:vertAlign w:val="superscript"/>
         </w:rPr>
-        <w:t>log n</w:t>
-      </w:r>
+        <w:t>1/2</w:t>
+      </w:r>
+      <w:proofErr w:type="gramEnd"/>
     </w:p>
     <w:p>
       <w:pPr>
@@ -823,7 +921,7 @@
           <w:sz w:val="32"/>
           <w:szCs w:val="32"/>
         </w:rPr>
-        <w:t>n</w:t>
+        <w:t>log</w:t>
       </w:r>
       <w:proofErr w:type="gramEnd"/>
       <w:r>
@@ -832,65 +930,9 @@
           <w:sz w:val="32"/>
           <w:szCs w:val="32"/>
         </w:rPr>
-        <w:t xml:space="preserve"> log n</w:t>
-      </w:r>
-    </w:p>
-    <w:p>
-      <w:pPr>
-        <w:rPr>
-          <w:rFonts w:ascii="TimesNewRoman" w:eastAsia="TimesNewRoman" w:cs="TimesNewRoman"/>
-          <w:sz w:val="32"/>
-          <w:szCs w:val="32"/>
-        </w:rPr>
-      </w:pPr>
-      <w:r>
-        <w:rPr>
-          <w:rFonts w:ascii="TimesNewRoman" w:eastAsia="TimesNewRoman" w:cs="TimesNewRoman"/>
-          <w:sz w:val="32"/>
-          <w:szCs w:val="32"/>
-        </w:rPr>
-        <w:lastRenderedPageBreak/>
-        <w:t>5n</w:t>
-      </w:r>
-    </w:p>
-    <w:p>
-      <w:pPr>
-        <w:rPr>
-          <w:rFonts w:ascii="TimesNewRoman" w:eastAsia="TimesNewRoman" w:cs="TimesNewRoman"/>
-          <w:sz w:val="32"/>
-          <w:szCs w:val="32"/>
-          <w:vertAlign w:val="superscript"/>
-        </w:rPr>
-      </w:pPr>
-      <w:proofErr w:type="gramStart"/>
-      <w:r>
-        <w:rPr>
-          <w:rFonts w:ascii="TimesNewRoman" w:eastAsia="TimesNewRoman" w:cs="TimesNewRoman"/>
-          <w:sz w:val="32"/>
-          <w:szCs w:val="32"/>
-        </w:rPr>
-        <w:t>n</w:t>
-      </w:r>
-      <w:r>
-        <w:rPr>
-          <w:rFonts w:ascii="TimesNewRoman" w:eastAsia="TimesNewRoman" w:cs="TimesNewRoman"/>
-          <w:sz w:val="32"/>
-          <w:szCs w:val="32"/>
-          <w:vertAlign w:val="superscript"/>
-        </w:rPr>
-        <w:t>1/2</w:t>
-      </w:r>
-      <w:proofErr w:type="gramEnd"/>
-    </w:p>
-    <w:p>
-      <w:pPr>
-        <w:rPr>
-          <w:rFonts w:ascii="TimesNewRoman" w:eastAsia="TimesNewRoman" w:cs="TimesNewRoman"/>
-          <w:sz w:val="32"/>
-          <w:szCs w:val="32"/>
-        </w:rPr>
-      </w:pPr>
-      <w:proofErr w:type="gramStart"/>
+        <w:t xml:space="preserve"> </w:t>
+      </w:r>
+      <w:proofErr w:type="spellStart"/>
       <w:r>
         <w:rPr>
           <w:rFonts w:ascii="TimesNewRoman" w:eastAsia="TimesNewRoman" w:cs="TimesNewRoman"/>
@@ -899,24 +941,6 @@
         </w:rPr>
         <w:t>log</w:t>
       </w:r>
-      <w:proofErr w:type="gramEnd"/>
-      <w:r>
-        <w:rPr>
-          <w:rFonts w:ascii="TimesNewRoman" w:eastAsia="TimesNewRoman" w:cs="TimesNewRoman"/>
-          <w:sz w:val="32"/>
-          <w:szCs w:val="32"/>
-        </w:rPr>
-        <w:t xml:space="preserve"> </w:t>
-      </w:r>
-      <w:proofErr w:type="spellStart"/>
-      <w:r>
-        <w:rPr>
-          <w:rFonts w:ascii="TimesNewRoman" w:eastAsia="TimesNewRoman" w:cs="TimesNewRoman"/>
-          <w:sz w:val="32"/>
-          <w:szCs w:val="32"/>
-        </w:rPr>
-        <w:t>log</w:t>
-      </w:r>
       <w:proofErr w:type="spellEnd"/>
       <w:r>
         <w:rPr>
@@ -984,11 +1008,8 @@
       <w:pPr>
         <w:rPr>
           <w:rFonts w:ascii="TimesNewRoman" w:eastAsia="TimesNewRoman" w:cs="TimesNewRoman"/>
-          <w:b/>
-          <w:bCs/>
-          <w:sz w:val="24"/>
-          <w:szCs w:val="24"/>
-          <w:u w:val="single"/>
+          <w:sz w:val="32"/>
+          <w:szCs w:val="32"/>
         </w:rPr>
       </w:pPr>
     </w:p>
@@ -1974,6 +1995,14 @@
       </w:r>
       <w:r>
         <w:rPr>
+          <w:rFonts w:asciiTheme="minorBidi" w:hAnsiTheme="minorBidi"/>
+          <w:sz w:val="24"/>
+          <w:szCs w:val="24"/>
+        </w:rPr>
+        <w:t>/2</w:t>
+      </w:r>
+      <w:r>
+        <w:rPr>
           <w:rFonts w:ascii="TimesNewRoman,Bold" w:hAnsi="TimesNewRoman,Bold" w:cs="TimesNewRoman,Bold"/>
           <w:b/>
           <w:bCs/>
@@ -2121,6 +2150,14 @@
           <w:szCs w:val="24"/>
         </w:rPr>
         <w:t>+1)</w:t>
+      </w:r>
+      <w:r>
+        <w:rPr>
+          <w:rFonts w:asciiTheme="minorBidi" w:hAnsiTheme="minorBidi"/>
+          <w:sz w:val="24"/>
+          <w:szCs w:val="24"/>
+        </w:rPr>
+        <w:t>/2</w:t>
       </w:r>
     </w:p>
     <w:p>
@@ -2220,9 +2257,12 @@
     </w:p>
     <w:p>
       <w:pPr>
-        <w:ind w:firstLine="720"/>
-        <w:rPr>
-          <w:rFonts w:ascii="TimesNewRoman" w:eastAsia="TimesNewRoman" w:cs="TimesNewRoman"/>
+        <w:autoSpaceDE w:val="0"/>
+        <w:autoSpaceDN w:val="0"/>
+        <w:adjustRightInd w:val="0"/>
+        <w:spacing w:after="0" w:line="240" w:lineRule="auto"/>
+        <w:rPr>
+          <w:rFonts w:asciiTheme="minorBidi" w:eastAsia="TimesNewRoman" w:hAnsiTheme="minorBidi"/>
           <w:b/>
           <w:bCs/>
           <w:sz w:val="24"/>
@@ -2233,13 +2273,505 @@
     </w:p>
     <w:p>
       <w:pPr>
+        <w:autoSpaceDE w:val="0"/>
+        <w:autoSpaceDN w:val="0"/>
+        <w:adjustRightInd w:val="0"/>
+        <w:spacing w:after="0" w:line="240" w:lineRule="auto"/>
+        <w:rPr>
+          <w:rFonts w:asciiTheme="minorBidi" w:eastAsia="TimesNewRoman" w:hAnsiTheme="minorBidi"/>
+          <w:b/>
+          <w:bCs/>
+          <w:sz w:val="24"/>
+          <w:szCs w:val="24"/>
+          <w:u w:val="single"/>
+        </w:rPr>
+      </w:pPr>
+      <w:r>
+        <w:rPr>
+          <w:rFonts w:asciiTheme="minorBidi" w:eastAsia="TimesNewRoman" w:hAnsiTheme="minorBidi"/>
+          <w:b/>
+          <w:bCs/>
+          <w:sz w:val="24"/>
+          <w:szCs w:val="24"/>
+          <w:u w:val="single"/>
+        </w:rPr>
+        <w:t>Proof</w:t>
+      </w:r>
+    </w:p>
+    <w:p>
+      <w:pPr>
+        <w:autoSpaceDE w:val="0"/>
+        <w:autoSpaceDN w:val="0"/>
+        <w:adjustRightInd w:val="0"/>
+        <w:spacing w:after="0" w:line="240" w:lineRule="auto"/>
+        <w:rPr>
+          <w:rFonts w:asciiTheme="minorBidi" w:eastAsia="TimesNewRoman" w:hAnsiTheme="minorBidi"/>
+          <w:b/>
+          <w:bCs/>
+          <w:sz w:val="24"/>
+          <w:szCs w:val="24"/>
+          <w:u w:val="single"/>
+        </w:rPr>
+      </w:pPr>
+    </w:p>
+    <w:p>
+      <w:pPr>
+        <w:autoSpaceDE w:val="0"/>
+        <w:autoSpaceDN w:val="0"/>
+        <w:adjustRightInd w:val="0"/>
+        <w:spacing w:after="0" w:line="240" w:lineRule="auto"/>
+        <w:rPr>
+          <w:rFonts w:ascii="TimesNewRoman" w:eastAsia="TimesNewRoman" w:cs="TimesNewRoman"/>
+          <w:sz w:val="32"/>
+          <w:szCs w:val="32"/>
+        </w:rPr>
+      </w:pPr>
+      <w:r>
+        <w:rPr>
+          <w:rFonts w:ascii="TimesNewRoman" w:eastAsia="TimesNewRoman" w:cs="TimesNewRoman"/>
+          <w:sz w:val="32"/>
+          <w:szCs w:val="32"/>
+        </w:rPr>
+        <w:t>Log</w:t>
+      </w:r>
+      <w:r>
+        <w:rPr>
+          <w:rFonts w:ascii="TimesNewRoman" w:eastAsia="TimesNewRoman" w:cs="TimesNewRoman"/>
+          <w:sz w:val="32"/>
+          <w:szCs w:val="32"/>
+          <w:vertAlign w:val="subscript"/>
+        </w:rPr>
+        <w:t>b</w:t>
+      </w:r>
+      <w:r>
+        <w:rPr>
+          <w:rFonts w:ascii="TimesNewRoman" w:eastAsia="TimesNewRoman" w:cs="TimesNewRoman"/>
+          <w:sz w:val="32"/>
+          <w:szCs w:val="32"/>
+        </w:rPr>
+        <w:t xml:space="preserve"> x</w:t>
+      </w:r>
+      <w:r>
         <w:rPr>
           <w:rFonts w:ascii="TimesNewRoman" w:eastAsia="TimesNewRoman" w:cs="TimesNewRoman"/>
           <w:sz w:val="32"/>
           <w:szCs w:val="32"/>
           <w:vertAlign w:val="superscript"/>
         </w:rPr>
-      </w:pPr>
+        <w:t>a</w:t>
+      </w:r>
+      <w:r>
+        <w:rPr>
+          <w:rFonts w:ascii="TimesNewRoman" w:eastAsia="TimesNewRoman" w:cs="TimesNewRoman"/>
+          <w:sz w:val="32"/>
+          <w:szCs w:val="32"/>
+        </w:rPr>
+        <w:t xml:space="preserve"> = a log</w:t>
+      </w:r>
+      <w:r>
+        <w:rPr>
+          <w:rFonts w:ascii="TimesNewRoman" w:eastAsia="TimesNewRoman" w:cs="TimesNewRoman"/>
+          <w:sz w:val="32"/>
+          <w:szCs w:val="32"/>
+          <w:vertAlign w:val="subscript"/>
+        </w:rPr>
+        <w:t>b</w:t>
+      </w:r>
+      <w:r>
+        <w:rPr>
+          <w:rFonts w:ascii="TimesNewRoman" w:eastAsia="TimesNewRoman" w:cs="TimesNewRoman"/>
+          <w:sz w:val="32"/>
+          <w:szCs w:val="32"/>
+        </w:rPr>
+        <w:t xml:space="preserve"> x</w:t>
+      </w:r>
+    </w:p>
+    <w:p>
+      <w:pPr>
+        <w:autoSpaceDE w:val="0"/>
+        <w:autoSpaceDN w:val="0"/>
+        <w:adjustRightInd w:val="0"/>
+        <w:spacing w:after="0" w:line="240" w:lineRule="auto"/>
+        <w:rPr>
+          <w:rFonts w:ascii="TimesNewRoman" w:eastAsia="TimesNewRoman" w:cs="TimesNewRoman"/>
+          <w:sz w:val="32"/>
+          <w:szCs w:val="32"/>
+        </w:rPr>
+      </w:pPr>
+    </w:p>
+    <w:p>
+      <w:pPr>
+        <w:autoSpaceDE w:val="0"/>
+        <w:autoSpaceDN w:val="0"/>
+        <w:adjustRightInd w:val="0"/>
+        <w:spacing w:after="0" w:line="240" w:lineRule="auto"/>
+        <w:rPr>
+          <w:rFonts w:ascii="TimesNewRoman" w:eastAsia="TimesNewRoman" w:cs="TimesNewRoman"/>
+          <w:sz w:val="32"/>
+          <w:szCs w:val="32"/>
+        </w:rPr>
+      </w:pPr>
+      <w:proofErr w:type="gramStart"/>
+      <w:r>
+        <w:rPr>
+          <w:rFonts w:ascii="TimesNewRoman" w:eastAsia="TimesNewRoman" w:cs="TimesNewRoman"/>
+          <w:sz w:val="32"/>
+          <w:szCs w:val="32"/>
+        </w:rPr>
+        <w:t>let</w:t>
+      </w:r>
+      <w:proofErr w:type="gramEnd"/>
+      <w:r>
+        <w:rPr>
+          <w:rFonts w:ascii="TimesNewRoman" w:eastAsia="TimesNewRoman" w:cs="TimesNewRoman"/>
+          <w:sz w:val="32"/>
+          <w:szCs w:val="32"/>
+        </w:rPr>
+        <w:t xml:space="preserve"> Log</w:t>
+      </w:r>
+      <w:r>
+        <w:rPr>
+          <w:rFonts w:ascii="TimesNewRoman" w:eastAsia="TimesNewRoman" w:cs="TimesNewRoman"/>
+          <w:sz w:val="32"/>
+          <w:szCs w:val="32"/>
+          <w:vertAlign w:val="subscript"/>
+        </w:rPr>
+        <w:t>b</w:t>
+      </w:r>
+      <w:r>
+        <w:rPr>
+          <w:rFonts w:ascii="TimesNewRoman" w:eastAsia="TimesNewRoman" w:cs="TimesNewRoman"/>
+          <w:sz w:val="32"/>
+          <w:szCs w:val="32"/>
+        </w:rPr>
+        <w:t xml:space="preserve"> x</w:t>
+      </w:r>
+      <w:r>
+        <w:rPr>
+          <w:rFonts w:ascii="TimesNewRoman" w:eastAsia="TimesNewRoman" w:cs="TimesNewRoman"/>
+          <w:sz w:val="32"/>
+          <w:szCs w:val="32"/>
+          <w:vertAlign w:val="superscript"/>
+        </w:rPr>
+        <w:t>a</w:t>
+      </w:r>
+      <w:r>
+        <w:rPr>
+          <w:rFonts w:ascii="TimesNewRoman" w:eastAsia="TimesNewRoman" w:cs="TimesNewRoman"/>
+          <w:sz w:val="32"/>
+          <w:szCs w:val="32"/>
+        </w:rPr>
+        <w:t xml:space="preserve"> = y</w:t>
+      </w:r>
+    </w:p>
+    <w:p>
+      <w:pPr>
+        <w:autoSpaceDE w:val="0"/>
+        <w:autoSpaceDN w:val="0"/>
+        <w:adjustRightInd w:val="0"/>
+        <w:spacing w:after="0" w:line="240" w:lineRule="auto"/>
+        <w:rPr>
+          <w:rFonts w:ascii="TimesNewRoman" w:eastAsia="TimesNewRoman" w:cs="TimesNewRoman"/>
+          <w:sz w:val="32"/>
+          <w:szCs w:val="32"/>
+        </w:rPr>
+      </w:pPr>
+    </w:p>
+    <w:p>
+      <w:pPr>
+        <w:autoSpaceDE w:val="0"/>
+        <w:autoSpaceDN w:val="0"/>
+        <w:adjustRightInd w:val="0"/>
+        <w:spacing w:after="0" w:line="240" w:lineRule="auto"/>
+        <w:rPr>
+          <w:rFonts w:ascii="TimesNewRoman" w:eastAsia="TimesNewRoman" w:cs="TimesNewRoman"/>
+          <w:sz w:val="32"/>
+          <w:szCs w:val="32"/>
+        </w:rPr>
+      </w:pPr>
+      <w:r>
+        <w:rPr>
+          <w:rFonts w:ascii="TimesNewRoman" w:eastAsia="TimesNewRoman" w:cs="TimesNewRoman"/>
+          <w:sz w:val="32"/>
+          <w:szCs w:val="32"/>
+        </w:rPr>
+        <w:t>b</w:t>
+      </w:r>
+      <w:r>
+        <w:rPr>
+          <w:rFonts w:ascii="TimesNewRoman" w:eastAsia="TimesNewRoman" w:cs="TimesNewRoman"/>
+          <w:sz w:val="32"/>
+          <w:szCs w:val="32"/>
+          <w:vertAlign w:val="superscript"/>
+        </w:rPr>
+        <w:t>y</w:t>
+      </w:r>
+      <w:r>
+        <w:rPr>
+          <w:rFonts w:ascii="TimesNewRoman" w:eastAsia="TimesNewRoman" w:cs="TimesNewRoman"/>
+          <w:sz w:val="32"/>
+          <w:szCs w:val="32"/>
+        </w:rPr>
+        <w:t xml:space="preserve"> = x</w:t>
+      </w:r>
+      <w:r>
+        <w:rPr>
+          <w:rFonts w:ascii="TimesNewRoman" w:eastAsia="TimesNewRoman" w:cs="TimesNewRoman"/>
+          <w:sz w:val="32"/>
+          <w:szCs w:val="32"/>
+          <w:vertAlign w:val="superscript"/>
+        </w:rPr>
+        <w:t>a</w:t>
+      </w:r>
+    </w:p>
+    <w:p>
+      <w:pPr>
+        <w:autoSpaceDE w:val="0"/>
+        <w:autoSpaceDN w:val="0"/>
+        <w:adjustRightInd w:val="0"/>
+        <w:spacing w:after="0" w:line="240" w:lineRule="auto"/>
+        <w:rPr>
+          <w:rFonts w:ascii="TimesNewRoman" w:eastAsia="TimesNewRoman" w:cs="TimesNewRoman"/>
+          <w:sz w:val="32"/>
+          <w:szCs w:val="32"/>
+        </w:rPr>
+      </w:pPr>
+    </w:p>
+    <w:p>
+      <w:pPr>
+        <w:autoSpaceDE w:val="0"/>
+        <w:autoSpaceDN w:val="0"/>
+        <w:adjustRightInd w:val="0"/>
+        <w:spacing w:after="0" w:line="240" w:lineRule="auto"/>
+        <w:rPr>
+          <w:rFonts w:ascii="TimesNewRoman" w:eastAsia="TimesNewRoman" w:cs="TimesNewRoman"/>
+          <w:sz w:val="32"/>
+          <w:szCs w:val="32"/>
+        </w:rPr>
+      </w:pPr>
+      <w:r>
+        <w:rPr>
+          <w:rFonts w:ascii="TimesNewRoman" w:eastAsia="TimesNewRoman" w:cs="TimesNewRoman"/>
+          <w:sz w:val="32"/>
+          <w:szCs w:val="32"/>
+        </w:rPr>
+        <w:t>b</w:t>
+      </w:r>
+      <w:r>
+        <w:rPr>
+          <w:rFonts w:ascii="TimesNewRoman" w:eastAsia="TimesNewRoman" w:cs="TimesNewRoman"/>
+          <w:sz w:val="32"/>
+          <w:szCs w:val="32"/>
+          <w:vertAlign w:val="superscript"/>
+        </w:rPr>
+        <w:t xml:space="preserve">y/a </w:t>
+      </w:r>
+      <w:r>
+        <w:rPr>
+          <w:rFonts w:ascii="TimesNewRoman" w:eastAsia="TimesNewRoman" w:cs="TimesNewRoman"/>
+          <w:sz w:val="32"/>
+          <w:szCs w:val="32"/>
+        </w:rPr>
+        <w:t>= x</w:t>
+      </w:r>
+    </w:p>
+    <w:p>
+      <w:pPr>
+        <w:autoSpaceDE w:val="0"/>
+        <w:autoSpaceDN w:val="0"/>
+        <w:adjustRightInd w:val="0"/>
+        <w:spacing w:after="0" w:line="240" w:lineRule="auto"/>
+        <w:rPr>
+          <w:rFonts w:ascii="TimesNewRoman" w:eastAsia="TimesNewRoman" w:cs="TimesNewRoman"/>
+          <w:sz w:val="32"/>
+          <w:szCs w:val="32"/>
+        </w:rPr>
+      </w:pPr>
+    </w:p>
+    <w:p>
+      <w:pPr>
+        <w:autoSpaceDE w:val="0"/>
+        <w:autoSpaceDN w:val="0"/>
+        <w:adjustRightInd w:val="0"/>
+        <w:spacing w:after="0" w:line="240" w:lineRule="auto"/>
+        <w:rPr>
+          <w:rFonts w:ascii="TimesNewRoman" w:eastAsia="TimesNewRoman" w:cs="TimesNewRoman"/>
+          <w:sz w:val="32"/>
+          <w:szCs w:val="32"/>
+        </w:rPr>
+      </w:pPr>
+      <w:r>
+        <w:rPr>
+          <w:rFonts w:ascii="TimesNewRoman" w:eastAsia="TimesNewRoman" w:cs="TimesNewRoman"/>
+          <w:sz w:val="32"/>
+          <w:szCs w:val="32"/>
+        </w:rPr>
+        <w:t>log</w:t>
+      </w:r>
+      <w:r>
+        <w:rPr>
+          <w:rFonts w:ascii="TimesNewRoman" w:eastAsia="TimesNewRoman" w:cs="TimesNewRoman"/>
+          <w:sz w:val="32"/>
+          <w:szCs w:val="32"/>
+          <w:vertAlign w:val="subscript"/>
+        </w:rPr>
+        <w:t>b</w:t>
+      </w:r>
+      <w:r>
+        <w:rPr>
+          <w:rFonts w:ascii="TimesNewRoman" w:eastAsia="TimesNewRoman" w:cs="TimesNewRoman"/>
+          <w:sz w:val="32"/>
+          <w:szCs w:val="32"/>
+        </w:rPr>
+        <w:t xml:space="preserve"> b</w:t>
+      </w:r>
+      <w:r>
+        <w:rPr>
+          <w:rFonts w:ascii="TimesNewRoman" w:eastAsia="TimesNewRoman" w:cs="TimesNewRoman"/>
+          <w:sz w:val="32"/>
+          <w:szCs w:val="32"/>
+          <w:vertAlign w:val="superscript"/>
+        </w:rPr>
+        <w:t xml:space="preserve">y/a </w:t>
+      </w:r>
+      <w:r>
+        <w:rPr>
+          <w:rFonts w:ascii="TimesNewRoman" w:eastAsia="TimesNewRoman" w:cs="TimesNewRoman"/>
+          <w:sz w:val="32"/>
+          <w:szCs w:val="32"/>
+        </w:rPr>
+        <w:t>= log</w:t>
+      </w:r>
+      <w:r>
+        <w:rPr>
+          <w:rFonts w:ascii="TimesNewRoman" w:eastAsia="TimesNewRoman" w:cs="TimesNewRoman"/>
+          <w:sz w:val="32"/>
+          <w:szCs w:val="32"/>
+          <w:vertAlign w:val="subscript"/>
+        </w:rPr>
+        <w:t>b</w:t>
+      </w:r>
+      <w:r>
+        <w:rPr>
+          <w:rFonts w:ascii="TimesNewRoman" w:eastAsia="TimesNewRoman" w:cs="TimesNewRoman"/>
+          <w:sz w:val="32"/>
+          <w:szCs w:val="32"/>
+        </w:rPr>
+        <w:t xml:space="preserve"> x</w:t>
+      </w:r>
+    </w:p>
+    <w:p>
+      <w:pPr>
+        <w:autoSpaceDE w:val="0"/>
+        <w:autoSpaceDN w:val="0"/>
+        <w:adjustRightInd w:val="0"/>
+        <w:spacing w:after="0" w:line="240" w:lineRule="auto"/>
+        <w:rPr>
+          <w:rFonts w:ascii="TimesNewRoman" w:eastAsia="TimesNewRoman" w:cs="TimesNewRoman"/>
+          <w:sz w:val="32"/>
+          <w:szCs w:val="32"/>
+        </w:rPr>
+      </w:pPr>
+    </w:p>
+    <w:p>
+      <w:pPr>
+        <w:autoSpaceDE w:val="0"/>
+        <w:autoSpaceDN w:val="0"/>
+        <w:adjustRightInd w:val="0"/>
+        <w:spacing w:after="0" w:line="240" w:lineRule="auto"/>
+        <w:rPr>
+          <w:rFonts w:ascii="TimesNewRoman" w:eastAsia="TimesNewRoman" w:cs="TimesNewRoman"/>
+          <w:sz w:val="32"/>
+          <w:szCs w:val="32"/>
+        </w:rPr>
+      </w:pPr>
+      <w:r>
+        <w:rPr>
+          <w:rFonts w:ascii="TimesNewRoman" w:eastAsia="TimesNewRoman" w:cs="TimesNewRoman"/>
+          <w:sz w:val="32"/>
+          <w:szCs w:val="32"/>
+        </w:rPr>
+        <w:t>y/a = log</w:t>
+      </w:r>
+      <w:r>
+        <w:rPr>
+          <w:rFonts w:ascii="TimesNewRoman" w:eastAsia="TimesNewRoman" w:cs="TimesNewRoman"/>
+          <w:sz w:val="32"/>
+          <w:szCs w:val="32"/>
+          <w:vertAlign w:val="subscript"/>
+        </w:rPr>
+        <w:t>b</w:t>
+      </w:r>
+      <w:r>
+        <w:rPr>
+          <w:rFonts w:ascii="TimesNewRoman" w:eastAsia="TimesNewRoman" w:cs="TimesNewRoman"/>
+          <w:sz w:val="32"/>
+          <w:szCs w:val="32"/>
+        </w:rPr>
+        <w:t xml:space="preserve"> x</w:t>
+      </w:r>
+    </w:p>
+    <w:p>
+      <w:pPr>
+        <w:autoSpaceDE w:val="0"/>
+        <w:autoSpaceDN w:val="0"/>
+        <w:adjustRightInd w:val="0"/>
+        <w:spacing w:after="0" w:line="240" w:lineRule="auto"/>
+        <w:rPr>
+          <w:rFonts w:ascii="TimesNewRoman" w:eastAsia="TimesNewRoman" w:cs="TimesNewRoman"/>
+          <w:sz w:val="32"/>
+          <w:szCs w:val="32"/>
+        </w:rPr>
+      </w:pPr>
+    </w:p>
+    <w:p>
+      <w:pPr>
+        <w:autoSpaceDE w:val="0"/>
+        <w:autoSpaceDN w:val="0"/>
+        <w:adjustRightInd w:val="0"/>
+        <w:spacing w:after="0" w:line="240" w:lineRule="auto"/>
+        <w:rPr>
+          <w:rFonts w:ascii="TimesNewRoman" w:eastAsia="TimesNewRoman" w:cs="TimesNewRoman"/>
+          <w:sz w:val="32"/>
+          <w:szCs w:val="32"/>
+          <w:vertAlign w:val="superscript"/>
+        </w:rPr>
+      </w:pPr>
+      <w:r>
+        <w:rPr>
+          <w:rFonts w:ascii="TimesNewRoman" w:eastAsia="TimesNewRoman" w:cs="TimesNewRoman"/>
+          <w:sz w:val="32"/>
+          <w:szCs w:val="32"/>
+        </w:rPr>
+        <w:t xml:space="preserve">y = a </w:t>
+      </w:r>
+      <w:proofErr w:type="spellStart"/>
+      <w:r>
+        <w:rPr>
+          <w:rFonts w:ascii="TimesNewRoman" w:eastAsia="TimesNewRoman" w:cs="TimesNewRoman"/>
+          <w:sz w:val="32"/>
+          <w:szCs w:val="32"/>
+        </w:rPr>
+        <w:t>log</w:t>
+      </w:r>
+      <w:r>
+        <w:rPr>
+          <w:rFonts w:ascii="TimesNewRoman" w:eastAsia="TimesNewRoman" w:cs="TimesNewRoman"/>
+          <w:sz w:val="32"/>
+          <w:szCs w:val="32"/>
+          <w:vertAlign w:val="subscript"/>
+        </w:rPr>
+        <w:t>b</w:t>
+      </w:r>
+      <w:proofErr w:type="spellEnd"/>
+      <w:r>
+        <w:rPr>
+          <w:rFonts w:ascii="TimesNewRoman" w:eastAsia="TimesNewRoman" w:cs="TimesNewRoman"/>
+          <w:sz w:val="32"/>
+          <w:szCs w:val="32"/>
+        </w:rPr>
+        <w:t xml:space="preserve"> x</w:t>
+      </w:r>
       <w:r>
         <w:rPr>
           <w:rFonts w:ascii="TimesNewRoman,Italic" w:hAnsi="TimesNewRoman,Italic" w:cs="TimesNewRoman,Italic"/>
@@ -2250,16 +2782,8 @@
         </w:rPr>
         <w:tab/>
       </w:r>
-    </w:p>
-    <w:p>
-      <w:pPr>
-        <w:rPr>
-          <w:rFonts w:eastAsia="TimesNewRoman" w:cs="Courier New"/>
-          <w:sz w:val="24"/>
-          <w:szCs w:val="24"/>
-          <w:vertAlign w:val="superscript"/>
-        </w:rPr>
-      </w:pPr>
+      <w:bookmarkStart w:id="0" w:name="_GoBack"/>
+      <w:bookmarkEnd w:id="0"/>
     </w:p>
     <w:sectPr>
       <w:pgSz w:w="12240" w:h="15840"/>

</xml_diff>